<commit_message>
updated read me document
</commit_message>
<xml_diff>
--- a/hw4 read me.docx
+++ b/hw4 read me.docx
@@ -35,27 +35,315 @@
           <w:sz w:val="24"/>
           <w:szCs w:val="24"/>
         </w:rPr>
-        <w:t xml:space="preserve"> boundary condition) it solves for. The graphs are very close to the exact solution but near the origin they are not coincident with the exact solution line. This is most noticeable in part 2 for k=10 where the exact solution and approximate solution differ by about 5*10</w:t>
+        <w:t xml:space="preserve"> boundary condition) it solves for. </w:t>
       </w:r>
       <w:r>
         <w:rPr>
           <w:rFonts w:ascii="Times New Roman" w:hAnsi="Times New Roman" w:cs="Times New Roman"/>
           <w:sz w:val="24"/>
           <w:szCs w:val="24"/>
-          <w:vertAlign w:val="superscript"/>
-        </w:rPr>
-        <w:t>-3</w:t>
+        </w:rPr>
+        <w:t xml:space="preserve">For k=1 the lines are coincident but for k&gt;1 they start to separate. </w:t>
       </w:r>
+    </w:p>
+    <w:p>
+      <w:pPr>
+        <w:rPr>
+          <w:rFonts w:ascii="Times New Roman" w:hAnsi="Times New Roman" w:cs="Times New Roman"/>
+          <w:sz w:val="24"/>
+          <w:szCs w:val="24"/>
+        </w:rPr>
+      </w:pPr>
       <w:r>
         <w:rPr>
           <w:rFonts w:ascii="Times New Roman" w:hAnsi="Times New Roman" w:cs="Times New Roman"/>
           <w:sz w:val="24"/>
           <w:szCs w:val="24"/>
         </w:rPr>
-        <w:t xml:space="preserve"> away from the origin.</w:t>
+        <w:t>Plots for k=1 for part 1 and 2 follow:</w:t>
       </w:r>
       <w:bookmarkStart w:id="0" w:name="_GoBack"/>
       <w:bookmarkEnd w:id="0"/>
+    </w:p>
+    <w:p>
+      <w:pPr>
+        <w:ind w:firstLine="720"/>
+        <w:rPr>
+          <w:rFonts w:ascii="Times New Roman" w:hAnsi="Times New Roman" w:cs="Times New Roman"/>
+          <w:sz w:val="24"/>
+          <w:szCs w:val="24"/>
+        </w:rPr>
+      </w:pPr>
+    </w:p>
+    <w:p>
+      <w:pPr>
+        <w:ind w:firstLine="720"/>
+        <w:jc w:val="center"/>
+        <w:rPr>
+          <w:rFonts w:ascii="Times New Roman" w:hAnsi="Times New Roman" w:cs="Times New Roman"/>
+          <w:sz w:val="24"/>
+          <w:szCs w:val="24"/>
+        </w:rPr>
+      </w:pPr>
+      <w:r>
+        <w:rPr>
+          <w:rFonts w:ascii="Times New Roman" w:hAnsi="Times New Roman" w:cs="Times New Roman"/>
+          <w:sz w:val="24"/>
+          <w:szCs w:val="24"/>
+        </w:rPr>
+        <w:t>Part 1 for k=1</w:t>
+      </w:r>
+    </w:p>
+    <w:p>
+      <w:pPr>
+        <w:ind w:firstLine="720"/>
+        <w:rPr>
+          <w:rFonts w:ascii="Times New Roman" w:hAnsi="Times New Roman" w:cs="Times New Roman"/>
+          <w:sz w:val="24"/>
+          <w:szCs w:val="24"/>
+        </w:rPr>
+      </w:pPr>
+      <w:r>
+        <w:rPr>
+          <w:rFonts w:ascii="Times New Roman" w:hAnsi="Times New Roman" w:cs="Times New Roman"/>
+          <w:noProof/>
+          <w:sz w:val="24"/>
+          <w:szCs w:val="24"/>
+        </w:rPr>
+        <w:drawing>
+          <wp:inline distT="0" distB="0" distL="0" distR="0">
+            <wp:extent cx="5324475" cy="3990975"/>
+            <wp:effectExtent l="0" t="0" r="0" b="0"/>
+            <wp:docPr id="1" name="Picture 1"/>
+            <wp:cNvGraphicFramePr>
+              <a:graphicFrameLocks xmlns:a="http://schemas.openxmlformats.org/drawingml/2006/main" noChangeAspect="1"/>
+            </wp:cNvGraphicFramePr>
+            <a:graphic xmlns:a="http://schemas.openxmlformats.org/drawingml/2006/main">
+              <a:graphicData uri="http://schemas.openxmlformats.org/drawingml/2006/picture">
+                <pic:pic xmlns:pic="http://schemas.openxmlformats.org/drawingml/2006/picture">
+                  <pic:nvPicPr>
+                    <pic:cNvPr id="0" name="Picture 1"/>
+                    <pic:cNvPicPr>
+                      <a:picLocks noChangeAspect="1" noChangeArrowheads="1"/>
+                    </pic:cNvPicPr>
+                  </pic:nvPicPr>
+                  <pic:blipFill>
+                    <a:blip r:embed="rId4">
+                      <a:extLst>
+                        <a:ext uri="{28A0092B-C50C-407E-A947-70E740481C1C}">
+                          <a14:useLocalDpi xmlns:a14="http://schemas.microsoft.com/office/drawing/2010/main" val="0"/>
+                        </a:ext>
+                      </a:extLst>
+                    </a:blip>
+                    <a:srcRect/>
+                    <a:stretch>
+                      <a:fillRect/>
+                    </a:stretch>
+                  </pic:blipFill>
+                  <pic:spPr bwMode="auto">
+                    <a:xfrm>
+                      <a:off x="0" y="0"/>
+                      <a:ext cx="5324475" cy="3990975"/>
+                    </a:xfrm>
+                    <a:prstGeom prst="rect">
+                      <a:avLst/>
+                    </a:prstGeom>
+                    <a:noFill/>
+                    <a:ln>
+                      <a:noFill/>
+                    </a:ln>
+                  </pic:spPr>
+                </pic:pic>
+              </a:graphicData>
+            </a:graphic>
+          </wp:inline>
+        </w:drawing>
+      </w:r>
+    </w:p>
+    <w:p>
+      <w:pPr>
+        <w:ind w:firstLine="720"/>
+        <w:rPr>
+          <w:rFonts w:ascii="Times New Roman" w:hAnsi="Times New Roman" w:cs="Times New Roman"/>
+          <w:sz w:val="24"/>
+          <w:szCs w:val="24"/>
+        </w:rPr>
+      </w:pPr>
+    </w:p>
+    <w:p>
+      <w:pPr>
+        <w:ind w:firstLine="720"/>
+        <w:rPr>
+          <w:rFonts w:ascii="Times New Roman" w:hAnsi="Times New Roman" w:cs="Times New Roman"/>
+          <w:sz w:val="24"/>
+          <w:szCs w:val="24"/>
+        </w:rPr>
+      </w:pPr>
+    </w:p>
+    <w:p>
+      <w:pPr>
+        <w:ind w:firstLine="720"/>
+        <w:rPr>
+          <w:rFonts w:ascii="Times New Roman" w:hAnsi="Times New Roman" w:cs="Times New Roman"/>
+          <w:sz w:val="24"/>
+          <w:szCs w:val="24"/>
+        </w:rPr>
+      </w:pPr>
+    </w:p>
+    <w:p>
+      <w:pPr>
+        <w:ind w:firstLine="720"/>
+        <w:rPr>
+          <w:rFonts w:ascii="Times New Roman" w:hAnsi="Times New Roman" w:cs="Times New Roman"/>
+          <w:sz w:val="24"/>
+          <w:szCs w:val="24"/>
+        </w:rPr>
+      </w:pPr>
+    </w:p>
+    <w:p>
+      <w:pPr>
+        <w:ind w:firstLine="720"/>
+        <w:rPr>
+          <w:rFonts w:ascii="Times New Roman" w:hAnsi="Times New Roman" w:cs="Times New Roman"/>
+          <w:sz w:val="24"/>
+          <w:szCs w:val="24"/>
+        </w:rPr>
+      </w:pPr>
+    </w:p>
+    <w:p>
+      <w:pPr>
+        <w:ind w:firstLine="720"/>
+        <w:rPr>
+          <w:rFonts w:ascii="Times New Roman" w:hAnsi="Times New Roman" w:cs="Times New Roman"/>
+          <w:sz w:val="24"/>
+          <w:szCs w:val="24"/>
+        </w:rPr>
+      </w:pPr>
+    </w:p>
+    <w:p>
+      <w:pPr>
+        <w:ind w:firstLine="720"/>
+        <w:rPr>
+          <w:rFonts w:ascii="Times New Roman" w:hAnsi="Times New Roman" w:cs="Times New Roman"/>
+          <w:sz w:val="24"/>
+          <w:szCs w:val="24"/>
+        </w:rPr>
+      </w:pPr>
+    </w:p>
+    <w:p>
+      <w:pPr>
+        <w:ind w:firstLine="720"/>
+        <w:rPr>
+          <w:rFonts w:ascii="Times New Roman" w:hAnsi="Times New Roman" w:cs="Times New Roman"/>
+          <w:sz w:val="24"/>
+          <w:szCs w:val="24"/>
+        </w:rPr>
+      </w:pPr>
+    </w:p>
+    <w:p>
+      <w:pPr>
+        <w:ind w:firstLine="720"/>
+        <w:rPr>
+          <w:rFonts w:ascii="Times New Roman" w:hAnsi="Times New Roman" w:cs="Times New Roman"/>
+          <w:sz w:val="24"/>
+          <w:szCs w:val="24"/>
+        </w:rPr>
+      </w:pPr>
+    </w:p>
+    <w:p>
+      <w:pPr>
+        <w:ind w:firstLine="720"/>
+        <w:rPr>
+          <w:rFonts w:ascii="Times New Roman" w:hAnsi="Times New Roman" w:cs="Times New Roman"/>
+          <w:sz w:val="24"/>
+          <w:szCs w:val="24"/>
+        </w:rPr>
+      </w:pPr>
+    </w:p>
+    <w:p>
+      <w:pPr>
+        <w:ind w:firstLine="720"/>
+        <w:jc w:val="center"/>
+        <w:rPr>
+          <w:rFonts w:ascii="Times New Roman" w:hAnsi="Times New Roman" w:cs="Times New Roman"/>
+          <w:sz w:val="24"/>
+          <w:szCs w:val="24"/>
+        </w:rPr>
+      </w:pPr>
+      <w:r>
+        <w:rPr>
+          <w:rFonts w:ascii="Times New Roman" w:hAnsi="Times New Roman" w:cs="Times New Roman"/>
+          <w:sz w:val="24"/>
+          <w:szCs w:val="24"/>
+        </w:rPr>
+        <w:t>Part 2 for k=1</w:t>
+      </w:r>
+    </w:p>
+    <w:p>
+      <w:pPr>
+        <w:ind w:firstLine="720"/>
+        <w:rPr>
+          <w:rFonts w:ascii="Times New Roman" w:hAnsi="Times New Roman" w:cs="Times New Roman"/>
+          <w:sz w:val="24"/>
+          <w:szCs w:val="24"/>
+        </w:rPr>
+      </w:pPr>
+      <w:r>
+        <w:rPr>
+          <w:rFonts w:ascii="Times New Roman" w:hAnsi="Times New Roman" w:cs="Times New Roman"/>
+          <w:noProof/>
+          <w:sz w:val="24"/>
+          <w:szCs w:val="24"/>
+        </w:rPr>
+        <w:drawing>
+          <wp:inline distT="0" distB="0" distL="0" distR="0">
+            <wp:extent cx="5324475" cy="3990975"/>
+            <wp:effectExtent l="0" t="0" r="0" b="0"/>
+            <wp:docPr id="2" name="Picture 2"/>
+            <wp:cNvGraphicFramePr>
+              <a:graphicFrameLocks xmlns:a="http://schemas.openxmlformats.org/drawingml/2006/main" noChangeAspect="1"/>
+            </wp:cNvGraphicFramePr>
+            <a:graphic xmlns:a="http://schemas.openxmlformats.org/drawingml/2006/main">
+              <a:graphicData uri="http://schemas.openxmlformats.org/drawingml/2006/picture">
+                <pic:pic xmlns:pic="http://schemas.openxmlformats.org/drawingml/2006/picture">
+                  <pic:nvPicPr>
+                    <pic:cNvPr id="0" name="Picture 2"/>
+                    <pic:cNvPicPr>
+                      <a:picLocks noChangeAspect="1" noChangeArrowheads="1"/>
+                    </pic:cNvPicPr>
+                  </pic:nvPicPr>
+                  <pic:blipFill>
+                    <a:blip r:embed="rId5">
+                      <a:extLst>
+                        <a:ext uri="{28A0092B-C50C-407E-A947-70E740481C1C}">
+                          <a14:useLocalDpi xmlns:a14="http://schemas.microsoft.com/office/drawing/2010/main" val="0"/>
+                        </a:ext>
+                      </a:extLst>
+                    </a:blip>
+                    <a:srcRect/>
+                    <a:stretch>
+                      <a:fillRect/>
+                    </a:stretch>
+                  </pic:blipFill>
+                  <pic:spPr bwMode="auto">
+                    <a:xfrm>
+                      <a:off x="0" y="0"/>
+                      <a:ext cx="5324475" cy="3990975"/>
+                    </a:xfrm>
+                    <a:prstGeom prst="rect">
+                      <a:avLst/>
+                    </a:prstGeom>
+                    <a:noFill/>
+                    <a:ln>
+                      <a:noFill/>
+                    </a:ln>
+                  </pic:spPr>
+                </pic:pic>
+              </a:graphicData>
+            </a:graphic>
+          </wp:inline>
+        </w:drawing>
+      </w:r>
     </w:p>
     <w:sectPr>
       <w:pgSz w:w="12240" w:h="15840"/>

</xml_diff>